<commit_message>
Update to dogpile Test Plan
Completed sections 3 and 4 of the test plan to complete the work Morgan has done.
</commit_message>
<xml_diff>
--- a/Documentation/Test_Plan_dogPile.docx
+++ b/Documentation/Test_Plan_dogPile.docx
@@ -111,7 +111,6 @@
                                 <w:szCs w:val="64"/>
                               </w:rPr>
                             </w:pPr>
-                            <w:proofErr w:type="spellStart"/>
                             <w:r>
                               <w:rPr>
                                 <w:rFonts w:ascii="Calibri" w:hAnsi="Calibri" w:cs="Calibri"/>
@@ -121,19 +120,7 @@
                                 <w:sz w:val="96"/>
                                 <w:szCs w:val="64"/>
                               </w:rPr>
-                              <w:t>dogPile</w:t>
-                            </w:r>
-                            <w:proofErr w:type="spellEnd"/>
-                            <w:r>
-                              <w:rPr>
-                                <w:rFonts w:ascii="Calibri" w:hAnsi="Calibri" w:cs="Calibri"/>
-                                <w:b/>
-                                <w:smallCaps/>
-                                <w:color w:val="000000"/>
-                                <w:sz w:val="96"/>
-                                <w:szCs w:val="64"/>
-                              </w:rPr>
-                              <w:t xml:space="preserve"> Email Client</w:t>
+                              <w:t>dogPile Email Client</w:t>
                             </w:r>
                           </w:p>
                           <w:p>
@@ -166,7 +153,7 @@
                 <v:stroke joinstyle="miter"/>
                 <v:path gradientshapeok="t" o:connecttype="rect"/>
               </v:shapetype>
-              <v:shape id="Text Box 3" o:spid="_x0000_s1026" type="#_x0000_t202" style="position:absolute;left:0;text-align:left;margin-left:-4.95pt;margin-top:36.2pt;width:477pt;height:171pt;z-index:251657728;visibility:visible;mso-wrap-style:square;mso-width-percent:0;mso-height-percent:0;mso-wrap-distance-left:9pt;mso-wrap-distance-top:0;mso-wrap-distance-right:9pt;mso-wrap-distance-bottom:0;mso-position-horizontal:absolute;mso-position-horizontal-relative:text;mso-position-vertical:absolute;mso-position-vertical-relative:text;mso-width-percent:0;mso-height-percent:0;mso-width-relative:page;mso-height-relative:page;v-text-anchor:top" o:gfxdata="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" fillcolor="#deeaf6" strokecolor="#ffd966" strokeweight="1pt">
+              <v:shape id="Text Box 3" o:spid="_x0000_s1026" type="#_x0000_t202" style="position:absolute;left:0;text-align:left;margin-left:-4.95pt;margin-top:36.2pt;width:477pt;height:171pt;z-index:251657728;visibility:visible;mso-wrap-style:square;mso-width-percent:0;mso-height-percent:0;mso-wrap-distance-left:9pt;mso-wrap-distance-top:0;mso-wrap-distance-right:9pt;mso-wrap-distance-bottom:0;mso-position-horizontal:absolute;mso-position-horizontal-relative:text;mso-position-vertical:absolute;mso-position-vertical-relative:text;mso-width-percent:0;mso-height-percent:0;mso-width-relative:page;mso-height-relative:page;v-text-anchor:top" o:gfxdata="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" fillcolor="#deeaf6" strokecolor="#ffd966" strokeweight="1pt">
                 <v:shadow on="t" color="#7f5f00" opacity=".5" offset="1pt"/>
                 <v:path arrowok="t"/>
                 <v:textbox inset=",7.2pt,54pt,7.2pt">
@@ -631,7 +618,21 @@
                 <w:noProof/>
                 <w:color w:val="5B9BD5"/>
               </w:rPr>
-              <w:t>Initail Draft</w:t>
+              <w:t>Initi</w:t>
+            </w:r>
+            <w:r>
+              <w:rPr>
+                <w:noProof/>
+                <w:color w:val="5B9BD5"/>
+              </w:rPr>
+              <w:t>a</w:t>
+            </w:r>
+            <w:r>
+              <w:rPr>
+                <w:noProof/>
+                <w:color w:val="5B9BD5"/>
+              </w:rPr>
+              <w:t>l Draft</w:t>
             </w:r>
           </w:p>
         </w:tc>
@@ -649,6 +650,20 @@
                 <w:noProof/>
               </w:rPr>
             </w:pPr>
+            <w:r>
+              <w:rPr>
+                <w:noProof/>
+                <w:color w:val="5B9BD5"/>
+              </w:rPr>
+              <w:t>V0.</w:t>
+            </w:r>
+            <w:r>
+              <w:rPr>
+                <w:noProof/>
+                <w:color w:val="5B9BD5"/>
+              </w:rPr>
+              <w:t>2</w:t>
+            </w:r>
           </w:p>
         </w:tc>
         <w:tc>
@@ -663,6 +678,13 @@
                 <w:noProof/>
               </w:rPr>
             </w:pPr>
+            <w:r>
+              <w:rPr>
+                <w:noProof/>
+                <w:color w:val="5B9BD5"/>
+              </w:rPr>
+              <w:t>10/21/21</w:t>
+            </w:r>
           </w:p>
         </w:tc>
         <w:tc>
@@ -677,6 +699,13 @@
                 <w:noProof/>
               </w:rPr>
             </w:pPr>
+            <w:r>
+              <w:rPr>
+                <w:noProof/>
+                <w:color w:val="5B9BD5"/>
+              </w:rPr>
+              <w:t>Dusty Piper</w:t>
+            </w:r>
           </w:p>
         </w:tc>
         <w:tc>
@@ -691,6 +720,13 @@
                 <w:noProof/>
               </w:rPr>
             </w:pPr>
+            <w:r>
+              <w:rPr>
+                <w:noProof/>
+                <w:color w:val="5B9BD5"/>
+              </w:rPr>
+              <w:t>Updated Draft – Sect 3&amp;4</w:t>
+            </w:r>
           </w:p>
         </w:tc>
       </w:tr>
@@ -3264,6 +3300,13 @@
               </w:rPr>
               <w:t>Dusty Pipe</w:t>
             </w:r>
+            <w:r>
+              <w:rPr>
+                <w:sz w:val="26"/>
+                <w:szCs w:val="22"/>
+              </w:rPr>
+              <w:t>r</w:t>
+            </w:r>
           </w:p>
         </w:tc>
         <w:tc>
@@ -3353,23 +3396,7 @@
                 <w:sz w:val="26"/>
                 <w:szCs w:val="22"/>
               </w:rPr>
-              <w:t xml:space="preserve"> </w:t>
-            </w:r>
-            <w:proofErr w:type="spellStart"/>
-            <w:r>
-              <w:rPr>
-                <w:sz w:val="26"/>
-                <w:szCs w:val="22"/>
-              </w:rPr>
-              <w:t>Mgr</w:t>
-            </w:r>
-            <w:proofErr w:type="spellEnd"/>
-            <w:r>
-              <w:rPr>
-                <w:sz w:val="26"/>
-                <w:szCs w:val="22"/>
-              </w:rPr>
-              <w:t xml:space="preserve"> &amp; Installation</w:t>
+              <w:t xml:space="preserve"> Mgr &amp; Installation</w:t>
             </w:r>
           </w:p>
         </w:tc>
@@ -3429,7 +3456,6 @@
                 <w:szCs w:val="22"/>
               </w:rPr>
             </w:pPr>
-            <w:proofErr w:type="spellStart"/>
             <w:r>
               <w:rPr>
                 <w:sz w:val="26"/>
@@ -3442,15 +3468,7 @@
                 <w:sz w:val="26"/>
                 <w:szCs w:val="22"/>
               </w:rPr>
-              <w:t>organ</w:t>
-            </w:r>
-            <w:proofErr w:type="spellEnd"/>
-            <w:r>
-              <w:rPr>
-                <w:sz w:val="26"/>
-                <w:szCs w:val="22"/>
-              </w:rPr>
-              <w:t>-at-MSU</w:t>
+              <w:t>organ-at-MSU</w:t>
             </w:r>
           </w:p>
         </w:tc>
@@ -3499,17 +3517,8 @@
                 <w:sz w:val="26"/>
                 <w:szCs w:val="22"/>
               </w:rPr>
-              <w:t xml:space="preserve">&amp; Test </w:t>
+              <w:t>&amp; Test Mgr</w:t>
             </w:r>
-            <w:proofErr w:type="spellStart"/>
-            <w:r>
-              <w:rPr>
-                <w:sz w:val="26"/>
-                <w:szCs w:val="22"/>
-              </w:rPr>
-              <w:t>Mgr</w:t>
-            </w:r>
-            <w:proofErr w:type="spellEnd"/>
           </w:p>
         </w:tc>
       </w:tr>
@@ -4404,16 +4413,21 @@
         <w:rPr>
           <w:noProof/>
           <w:szCs w:val="24"/>
-          <w:highlight w:val="yellow"/>
-        </w:rPr>
-      </w:pPr>
-      <w:r>
-        <w:rPr>
-          <w:noProof/>
-          <w:szCs w:val="24"/>
-          <w:highlight w:val="yellow"/>
-        </w:rPr>
-        <w:t>Do we need CI statement here?</w:t>
+        </w:rPr>
+      </w:pPr>
+      <w:r>
+        <w:rPr>
+          <w:noProof/>
+          <w:szCs w:val="24"/>
+        </w:rPr>
+        <w:t xml:space="preserve">CI </w:t>
+      </w:r>
+      <w:r>
+        <w:rPr>
+          <w:noProof/>
+          <w:szCs w:val="24"/>
+        </w:rPr>
+        <w:t>build reports will be reviewed and bugs/issues addressed</w:t>
       </w:r>
     </w:p>
     <w:p>
@@ -4439,63 +4453,10 @@
         <w:rPr>
           <w:noProof/>
         </w:rPr>
+        <w:lastRenderedPageBreak/>
         <w:t>Test Deliverables</w:t>
       </w:r>
       <w:bookmarkEnd w:id="25"/>
-    </w:p>
-    <w:p>
-      <w:pPr>
-        <w:rPr>
-          <w:noProof/>
-          <w:color w:val="000000"/>
-          <w:szCs w:val="24"/>
-        </w:rPr>
-      </w:pPr>
-      <w:r>
-        <w:rPr>
-          <w:noProof/>
-          <w:color w:val="000000"/>
-          <w:szCs w:val="24"/>
-        </w:rPr>
-        <w:t xml:space="preserve">Here mention all the Test Artifacts that will be delivered during different phases of the testing lifecycle.  </w:t>
-      </w:r>
-    </w:p>
-    <w:p>
-      <w:pPr>
-        <w:rPr>
-          <w:noProof/>
-          <w:szCs w:val="24"/>
-        </w:rPr>
-      </w:pPr>
-    </w:p>
-    <w:p>
-      <w:pPr>
-        <w:rPr>
-          <w:noProof/>
-          <w:szCs w:val="24"/>
-        </w:rPr>
-      </w:pPr>
-      <w:r>
-        <w:rPr>
-          <w:noProof/>
-          <w:szCs w:val="24"/>
-        </w:rPr>
-        <w:t xml:space="preserve">Here </w:t>
-      </w:r>
-      <w:r>
-        <w:rPr>
-          <w:noProof/>
-          <w:szCs w:val="24"/>
-        </w:rPr>
-        <w:t>are</w:t>
-      </w:r>
-      <w:r>
-        <w:rPr>
-          <w:noProof/>
-          <w:szCs w:val="24"/>
-        </w:rPr>
-        <w:t xml:space="preserve"> the sample deliverables</w:t>
-      </w:r>
     </w:p>
     <w:tbl>
       <w:tblPr>
@@ -4534,24 +4495,12 @@
               </w:rPr>
               <w:t>Test Plan</w:t>
             </w:r>
-          </w:p>
-          <w:p>
-            <w:pPr>
-              <w:numPr>
-                <w:ilvl w:val="0"/>
-                <w:numId w:val="35"/>
-              </w:numPr>
-              <w:rPr>
-                <w:noProof/>
-                <w:szCs w:val="24"/>
-              </w:rPr>
-            </w:pPr>
             <w:r>
               <w:rPr>
                 <w:noProof/>
                 <w:szCs w:val="24"/>
               </w:rPr>
-              <w:t xml:space="preserve">Test Cases </w:t>
+              <w:t>: Plan containing testing actions and datasets to be used to verify product functionality.</w:t>
             </w:r>
           </w:p>
           <w:p>
@@ -4570,21 +4519,14 @@
                 <w:noProof/>
                 <w:szCs w:val="24"/>
               </w:rPr>
-              <w:t>Requi</w:t>
+              <w:t>Test Cases</w:t>
             </w:r>
             <w:r>
               <w:rPr>
                 <w:noProof/>
                 <w:szCs w:val="24"/>
               </w:rPr>
-              <w:t>r</w:t>
-            </w:r>
-            <w:r>
-              <w:rPr>
-                <w:noProof/>
-                <w:szCs w:val="24"/>
-              </w:rPr>
-              <w:t>ement Traceability Matrix</w:t>
+              <w:t>: Functional test cases to test application routing and access rights, data scenarios for creation, validation and rejection of application datasets.</w:t>
             </w:r>
           </w:p>
           <w:p>
@@ -4605,24 +4547,12 @@
               </w:rPr>
               <w:t>Bug Reports</w:t>
             </w:r>
-          </w:p>
-          <w:p>
-            <w:pPr>
-              <w:numPr>
-                <w:ilvl w:val="0"/>
-                <w:numId w:val="35"/>
-              </w:numPr>
-              <w:rPr>
-                <w:noProof/>
-                <w:szCs w:val="24"/>
-              </w:rPr>
-            </w:pPr>
             <w:r>
               <w:rPr>
                 <w:noProof/>
                 <w:szCs w:val="24"/>
               </w:rPr>
-              <w:t>Test Strategy</w:t>
+              <w:t>: Document containing any known bugs that are pending resolution, research, or are documented as unresolvable.</w:t>
             </w:r>
           </w:p>
           <w:p>
@@ -4641,26 +4571,14 @@
                 <w:noProof/>
                 <w:szCs w:val="24"/>
               </w:rPr>
-              <w:t>Test Metrics</w:t>
+              <w:t xml:space="preserve">Test </w:t>
             </w:r>
-          </w:p>
-          <w:p>
-            <w:pPr>
-              <w:numPr>
-                <w:ilvl w:val="0"/>
-                <w:numId w:val="35"/>
-              </w:numPr>
-              <w:rPr>
-                <w:noProof/>
-                <w:szCs w:val="24"/>
-              </w:rPr>
-            </w:pPr>
             <w:r>
               <w:rPr>
                 <w:noProof/>
                 <w:szCs w:val="24"/>
               </w:rPr>
-              <w:t>Customer Sign Off</w:t>
+              <w:t>Status Report: Report containing various testing cases and the present status.</w:t>
             </w:r>
           </w:p>
         </w:tc>
@@ -4715,19 +4633,6 @@
     </w:p>
     <w:p>
       <w:pPr>
-        <w:rPr>
-          <w:szCs w:val="24"/>
-        </w:rPr>
-      </w:pPr>
-      <w:r>
-        <w:rPr>
-          <w:szCs w:val="24"/>
-        </w:rPr>
-        <w:t>Make a list of Tools like</w:t>
-      </w:r>
-    </w:p>
-    <w:p>
-      <w:pPr>
         <w:numPr>
           <w:ilvl w:val="0"/>
           <w:numId w:val="36"/>
@@ -4742,6 +4647,20 @@
         </w:rPr>
         <w:t>Requirements Tracking Tool</w:t>
       </w:r>
+      <w:r>
+        <w:rPr>
+          <w:szCs w:val="24"/>
+        </w:rPr>
+        <w:t xml:space="preserve">: </w:t>
+      </w:r>
+      <w:r>
+        <w:rPr>
+          <w:b/>
+          <w:bCs/>
+          <w:szCs w:val="24"/>
+        </w:rPr>
+        <w:t>Github</w:t>
+      </w:r>
     </w:p>
     <w:p>
       <w:pPr>
@@ -4759,6 +4678,20 @@
         </w:rPr>
         <w:t>Bug Tracking Tool</w:t>
       </w:r>
+      <w:r>
+        <w:rPr>
+          <w:szCs w:val="24"/>
+        </w:rPr>
+        <w:t xml:space="preserve">: </w:t>
+      </w:r>
+      <w:r>
+        <w:rPr>
+          <w:b/>
+          <w:bCs/>
+          <w:szCs w:val="24"/>
+        </w:rPr>
+        <w:t>Github</w:t>
+      </w:r>
     </w:p>
     <w:p>
       <w:pPr>
@@ -4776,43 +4709,27 @@
         </w:rPr>
         <w:t>Automation Tools</w:t>
       </w:r>
-    </w:p>
-    <w:p>
-      <w:pPr>
-        <w:rPr>
-          <w:szCs w:val="24"/>
-        </w:rPr>
-      </w:pPr>
-      <w:r>
-        <w:rPr>
-          <w:szCs w:val="24"/>
-        </w:rPr>
-        <w:t>Required to test the project</w:t>
-      </w:r>
-    </w:p>
-    <w:p>
-      <w:pPr>
-        <w:rPr>
-          <w:sz w:val="22"/>
-          <w:szCs w:val="22"/>
-        </w:rPr>
-      </w:pPr>
-    </w:p>
-    <w:p>
-      <w:pPr>
-        <w:rPr>
-          <w:color w:val="000000"/>
-          <w:sz w:val="22"/>
-          <w:szCs w:val="22"/>
-          <w:u w:val="single"/>
-        </w:rPr>
-      </w:pPr>
-      <w:r>
-        <w:rPr>
-          <w:szCs w:val="24"/>
-        </w:rPr>
-        <w:t xml:space="preserve"> </w:t>
-      </w:r>
+      <w:r>
+        <w:rPr>
+          <w:szCs w:val="24"/>
+        </w:rPr>
+        <w:t xml:space="preserve">: </w:t>
+      </w:r>
+      <w:r>
+        <w:rPr>
+          <w:b/>
+          <w:bCs/>
+          <w:szCs w:val="24"/>
+        </w:rPr>
+        <w:t>Travis CI</w:t>
+      </w:r>
+    </w:p>
+    <w:p>
+      <w:pPr>
+        <w:rPr>
+          <w:szCs w:val="24"/>
+        </w:rPr>
+      </w:pPr>
     </w:p>
     <w:p>
       <w:pPr>
@@ -4831,79 +4748,6 @@
         <w:t>Test Environment</w:t>
       </w:r>
       <w:bookmarkEnd w:id="28"/>
-    </w:p>
-    <w:p>
-      <w:pPr>
-        <w:rPr>
-          <w:color w:val="000000"/>
-          <w:szCs w:val="24"/>
-        </w:rPr>
-      </w:pPr>
-      <w:r>
-        <w:rPr>
-          <w:noProof/>
-          <w:color w:val="000000"/>
-          <w:szCs w:val="24"/>
-        </w:rPr>
-        <w:t>It mention</w:t>
-      </w:r>
-      <w:r>
-        <w:rPr>
-          <w:noProof/>
-          <w:color w:val="000000"/>
-          <w:szCs w:val="24"/>
-        </w:rPr>
-        <w:t>s</w:t>
-      </w:r>
-      <w:r>
-        <w:rPr>
-          <w:noProof/>
-          <w:color w:val="000000"/>
-          <w:szCs w:val="24"/>
-        </w:rPr>
-        <w:t xml:space="preserve"> the </w:t>
-      </w:r>
-      <w:r>
-        <w:rPr>
-          <w:noProof/>
-          <w:color w:val="000000"/>
-          <w:szCs w:val="24"/>
-        </w:rPr>
-        <w:t xml:space="preserve">minimum </w:t>
-      </w:r>
-      <w:r>
-        <w:rPr>
-          <w:b/>
-          <w:noProof/>
-          <w:color w:val="000000"/>
-          <w:szCs w:val="24"/>
-        </w:rPr>
-        <w:t>hardware</w:t>
-      </w:r>
-      <w:r>
-        <w:rPr>
-          <w:noProof/>
-          <w:color w:val="000000"/>
-          <w:szCs w:val="24"/>
-        </w:rPr>
-        <w:t xml:space="preserve"> requirements that will be used to test the Application.</w:t>
-      </w:r>
-      <w:r>
-        <w:rPr>
-          <w:color w:val="000000"/>
-          <w:szCs w:val="24"/>
-        </w:rPr>
-        <w:t xml:space="preserve">  </w:t>
-      </w:r>
-    </w:p>
-    <w:p>
-      <w:pPr>
-        <w:rPr>
-          <w:color w:val="000000"/>
-          <w:sz w:val="26"/>
-          <w:szCs w:val="22"/>
-        </w:rPr>
-      </w:pPr>
     </w:p>
     <w:p>
       <w:pPr>
@@ -5022,6 +4866,13 @@
         </w:rPr>
         <w:t>Windows 8 and above</w:t>
       </w:r>
+      <w:r>
+        <w:rPr>
+          <w:color w:val="000000"/>
+          <w:szCs w:val="24"/>
+        </w:rPr>
+        <w:t>; Mac OS X and above</w:t>
+      </w:r>
     </w:p>
     <w:p>
       <w:pPr>
@@ -5039,7 +4890,7 @@
           <w:color w:val="000000"/>
           <w:szCs w:val="24"/>
         </w:rPr>
-        <w:t>Office 2013 and above</w:t>
+        <w:t>Web Browser</w:t>
       </w:r>
     </w:p>
     <w:p>
@@ -5058,48 +4909,97 @@
           <w:color w:val="000000"/>
           <w:szCs w:val="24"/>
         </w:rPr>
-        <w:t xml:space="preserve">MS </w:t>
-      </w:r>
-      <w:r>
-        <w:rPr>
-          <w:noProof/>
+        <w:t>Python</w:t>
+      </w:r>
+      <w:r>
+        <w:rPr>
           <w:color w:val="000000"/>
           <w:szCs w:val="24"/>
         </w:rPr>
-        <w:t>Exchange</w:t>
-      </w:r>
-      <w:r>
-        <w:rPr>
-          <w:noProof/>
+        <w:t xml:space="preserve"> 3.9+</w:t>
+      </w:r>
+    </w:p>
+    <w:p>
+      <w:pPr>
+        <w:numPr>
+          <w:ilvl w:val="0"/>
+          <w:numId w:val="1"/>
+        </w:numPr>
+        <w:rPr>
           <w:color w:val="000000"/>
           <w:szCs w:val="24"/>
         </w:rPr>
-        <w:t>,</w:t>
-      </w:r>
+      </w:pPr>
       <w:r>
         <w:rPr>
           <w:color w:val="000000"/>
           <w:szCs w:val="24"/>
         </w:rPr>
-        <w:t xml:space="preserve"> etc.</w:t>
-      </w:r>
-    </w:p>
-    <w:p>
-      <w:pPr>
+        <w:t>Python Libraries</w:t>
+      </w:r>
+    </w:p>
+    <w:p>
+      <w:pPr>
+        <w:numPr>
+          <w:ilvl w:val="0"/>
+          <w:numId w:val="1"/>
+        </w:numPr>
+        <w:ind w:left="720"/>
         <w:rPr>
           <w:color w:val="000000"/>
           <w:szCs w:val="24"/>
         </w:rPr>
       </w:pPr>
-    </w:p>
-    <w:p>
-      <w:pPr>
-        <w:rPr>
-          <w:noProof/>
-          <w:sz w:val="22"/>
-          <w:szCs w:val="22"/>
-        </w:rPr>
-      </w:pPr>
+      <w:r>
+        <w:rPr>
+          <w:color w:val="000000"/>
+          <w:szCs w:val="24"/>
+        </w:rPr>
+        <w:t xml:space="preserve">Pipreqs </w:t>
+      </w:r>
+    </w:p>
+    <w:p>
+      <w:pPr>
+        <w:numPr>
+          <w:ilvl w:val="0"/>
+          <w:numId w:val="1"/>
+        </w:numPr>
+        <w:ind w:left="720"/>
+        <w:rPr>
+          <w:color w:val="000000"/>
+          <w:szCs w:val="24"/>
+        </w:rPr>
+      </w:pPr>
+      <w:r>
+        <w:rPr>
+          <w:color w:val="000000"/>
+          <w:szCs w:val="24"/>
+        </w:rPr>
+        <w:t>Pytest</w:t>
+      </w:r>
+    </w:p>
+    <w:p>
+      <w:pPr>
+        <w:rPr>
+          <w:color w:val="000000"/>
+          <w:szCs w:val="24"/>
+        </w:rPr>
+      </w:pPr>
+    </w:p>
+    <w:p>
+      <w:pPr>
+        <w:rPr>
+          <w:color w:val="000000"/>
+          <w:szCs w:val="24"/>
+        </w:rPr>
+      </w:pPr>
+      <w:r>
+        <w:rPr>
+          <w:color w:val="000000"/>
+          <w:szCs w:val="24"/>
+        </w:rPr>
+        <w:t>Python libraries required for the project can be installed with pipreqs defined in requirements.txt</w:t>
+      </w:r>
     </w:p>
     <w:p>
       <w:pPr>
@@ -5334,6 +5234,111 @@
                 <w:szCs w:val="24"/>
               </w:rPr>
               <w:t>Application Under Test</w:t>
+            </w:r>
+          </w:p>
+        </w:tc>
+      </w:tr>
+      <w:tr>
+        <w:tc>
+          <w:tcPr>
+            <w:tcW w:w="2689" w:type="dxa"/>
+          </w:tcPr>
+          <w:p>
+            <w:pPr>
+              <w:pStyle w:val="SGTableText"/>
+              <w:rPr>
+                <w:noProof/>
+                <w:color w:val="000000"/>
+                <w:sz w:val="24"/>
+                <w:szCs w:val="24"/>
+              </w:rPr>
+            </w:pPr>
+            <w:r>
+              <w:rPr>
+                <w:noProof/>
+                <w:color w:val="000000"/>
+                <w:sz w:val="24"/>
+                <w:szCs w:val="24"/>
+              </w:rPr>
+              <w:lastRenderedPageBreak/>
+              <w:t>SMTP</w:t>
+            </w:r>
+          </w:p>
+        </w:tc>
+        <w:tc>
+          <w:tcPr>
+            <w:tcW w:w="6030" w:type="dxa"/>
+          </w:tcPr>
+          <w:p>
+            <w:pPr>
+              <w:pStyle w:val="SGTableText"/>
+              <w:rPr>
+                <w:noProof/>
+                <w:color w:val="000000"/>
+                <w:sz w:val="24"/>
+                <w:szCs w:val="24"/>
+              </w:rPr>
+            </w:pPr>
+            <w:r>
+              <w:rPr>
+                <w:noProof/>
+                <w:color w:val="000000"/>
+                <w:sz w:val="24"/>
+                <w:szCs w:val="24"/>
+              </w:rPr>
+              <w:t>Simple Mail Transfer Protocol</w:t>
+            </w:r>
+          </w:p>
+        </w:tc>
+      </w:tr>
+      <w:tr>
+        <w:tc>
+          <w:tcPr>
+            <w:tcW w:w="2689" w:type="dxa"/>
+          </w:tcPr>
+          <w:p>
+            <w:pPr>
+              <w:pStyle w:val="SGTableText"/>
+              <w:rPr>
+                <w:noProof/>
+                <w:color w:val="000000"/>
+                <w:sz w:val="24"/>
+                <w:szCs w:val="24"/>
+              </w:rPr>
+            </w:pPr>
+            <w:r>
+              <w:rPr>
+                <w:noProof/>
+                <w:color w:val="000000"/>
+                <w:sz w:val="24"/>
+                <w:szCs w:val="24"/>
+              </w:rPr>
+              <w:t>IMAP</w:t>
+            </w:r>
+          </w:p>
+        </w:tc>
+        <w:tc>
+          <w:tcPr>
+            <w:tcW w:w="6030" w:type="dxa"/>
+          </w:tcPr>
+          <w:p>
+            <w:pPr>
+              <w:pStyle w:val="SGTableText"/>
+              <w:rPr>
+                <w:noProof/>
+                <w:color w:val="000000"/>
+                <w:sz w:val="24"/>
+                <w:szCs w:val="24"/>
+              </w:rPr>
+            </w:pPr>
+            <w:r>
+              <w:rPr>
+                <w:noProof/>
+                <w:color w:val="000000"/>
+                <w:sz w:val="24"/>
+                <w:szCs w:val="24"/>
+              </w:rPr>
+              <w:t>Internet Message Access Protocol</w:t>
             </w:r>
           </w:p>
         </w:tc>

</xml_diff>

<commit_message>
Minor addition to Section 3.  added section intro
Added a intro paragraph to Section 3 - Deliverables.
</commit_message>
<xml_diff>
--- a/Documentation/Test_Plan_dogPile.docx
+++ b/Documentation/Test_Plan_dogPile.docx
@@ -111,6 +111,7 @@
                                 <w:szCs w:val="64"/>
                               </w:rPr>
                             </w:pPr>
+                            <w:proofErr w:type="spellStart"/>
                             <w:r>
                               <w:rPr>
                                 <w:rFonts w:ascii="Calibri" w:hAnsi="Calibri" w:cs="Calibri"/>
@@ -120,7 +121,19 @@
                                 <w:sz w:val="96"/>
                                 <w:szCs w:val="64"/>
                               </w:rPr>
-                              <w:t>dogPile Email Client</w:t>
+                              <w:t>dogPile</w:t>
+                            </w:r>
+                            <w:proofErr w:type="spellEnd"/>
+                            <w:r>
+                              <w:rPr>
+                                <w:rFonts w:ascii="Calibri" w:hAnsi="Calibri" w:cs="Calibri"/>
+                                <w:b/>
+                                <w:smallCaps/>
+                                <w:color w:val="000000"/>
+                                <w:sz w:val="96"/>
+                                <w:szCs w:val="64"/>
+                              </w:rPr>
+                              <w:t xml:space="preserve"> Email Client</w:t>
                             </w:r>
                           </w:p>
                           <w:p>
@@ -655,14 +668,7 @@
                 <w:noProof/>
                 <w:color w:val="5B9BD5"/>
               </w:rPr>
-              <w:t>V0.</w:t>
-            </w:r>
-            <w:r>
-              <w:rPr>
-                <w:noProof/>
-                <w:color w:val="5B9BD5"/>
-              </w:rPr>
-              <w:t>2</w:t>
+              <w:t>V0.2</w:t>
             </w:r>
           </w:p>
         </w:tc>
@@ -743,6 +749,12 @@
                 <w:noProof/>
               </w:rPr>
             </w:pPr>
+            <w:r>
+              <w:rPr>
+                <w:noProof/>
+              </w:rPr>
+              <w:t>V1.0</w:t>
+            </w:r>
           </w:p>
         </w:tc>
         <w:tc>
@@ -757,6 +769,12 @@
                 <w:noProof/>
               </w:rPr>
             </w:pPr>
+            <w:r>
+              <w:rPr>
+                <w:noProof/>
+              </w:rPr>
+              <w:t>10/22/21</w:t>
+            </w:r>
           </w:p>
         </w:tc>
         <w:tc>
@@ -771,6 +789,12 @@
                 <w:noProof/>
               </w:rPr>
             </w:pPr>
+            <w:r>
+              <w:rPr>
+                <w:noProof/>
+              </w:rPr>
+              <w:t>Morgan Reece</w:t>
+            </w:r>
           </w:p>
         </w:tc>
         <w:tc>
@@ -785,6 +809,12 @@
                 <w:noProof/>
               </w:rPr>
             </w:pPr>
+            <w:r>
+              <w:rPr>
+                <w:noProof/>
+              </w:rPr>
+              <w:t>Minor update – Sect 3</w:t>
+            </w:r>
           </w:p>
         </w:tc>
       </w:tr>
@@ -3396,7 +3426,23 @@
                 <w:sz w:val="26"/>
                 <w:szCs w:val="22"/>
               </w:rPr>
-              <w:t xml:space="preserve"> Mgr &amp; Installation</w:t>
+              <w:t xml:space="preserve"> </w:t>
+            </w:r>
+            <w:proofErr w:type="spellStart"/>
+            <w:r>
+              <w:rPr>
+                <w:sz w:val="26"/>
+                <w:szCs w:val="22"/>
+              </w:rPr>
+              <w:t>Mgr</w:t>
+            </w:r>
+            <w:proofErr w:type="spellEnd"/>
+            <w:r>
+              <w:rPr>
+                <w:sz w:val="26"/>
+                <w:szCs w:val="22"/>
+              </w:rPr>
+              <w:t xml:space="preserve"> &amp; Installation</w:t>
             </w:r>
           </w:p>
         </w:tc>
@@ -3456,6 +3502,7 @@
                 <w:szCs w:val="22"/>
               </w:rPr>
             </w:pPr>
+            <w:proofErr w:type="spellStart"/>
             <w:r>
               <w:rPr>
                 <w:sz w:val="26"/>
@@ -3468,7 +3515,15 @@
                 <w:sz w:val="26"/>
                 <w:szCs w:val="22"/>
               </w:rPr>
-              <w:t>organ-at-MSU</w:t>
+              <w:t>organ</w:t>
+            </w:r>
+            <w:proofErr w:type="spellEnd"/>
+            <w:r>
+              <w:rPr>
+                <w:sz w:val="26"/>
+                <w:szCs w:val="22"/>
+              </w:rPr>
+              <w:t>-at-MSU</w:t>
             </w:r>
           </w:p>
         </w:tc>
@@ -3517,8 +3572,17 @@
                 <w:sz w:val="26"/>
                 <w:szCs w:val="22"/>
               </w:rPr>
-              <w:t>&amp; Test Mgr</w:t>
+              <w:t xml:space="preserve">&amp; Test </w:t>
             </w:r>
+            <w:proofErr w:type="spellStart"/>
+            <w:r>
+              <w:rPr>
+                <w:sz w:val="26"/>
+                <w:szCs w:val="22"/>
+              </w:rPr>
+              <w:t>Mgr</w:t>
+            </w:r>
+            <w:proofErr w:type="spellEnd"/>
           </w:p>
         </w:tc>
       </w:tr>
@@ -4453,11 +4517,18 @@
         <w:rPr>
           <w:noProof/>
         </w:rPr>
+        <w:t>Test Deliverables</w:t>
+      </w:r>
+      <w:bookmarkEnd w:id="25"/>
+    </w:p>
+    <w:p/>
+    <w:p>
+      <w:r>
         <w:lastRenderedPageBreak/>
-        <w:t>Test Deliverables</w:t>
-      </w:r>
-      <w:bookmarkEnd w:id="25"/>
-    </w:p>
+        <w:t>Upon completion of testing, the following documents will be added to the project collateral.  The inclusion of these documents will contribute to the understanding of the testing methodology and the depth and breadth of the testing that has been conducted.</w:t>
+      </w:r>
+    </w:p>
+    <w:p/>
     <w:tbl>
       <w:tblPr>
         <w:tblW w:w="0" w:type="auto"/>
@@ -4653,6 +4724,7 @@
         </w:rPr>
         <w:t xml:space="preserve">: </w:t>
       </w:r>
+      <w:proofErr w:type="spellStart"/>
       <w:r>
         <w:rPr>
           <w:b/>
@@ -4661,6 +4733,7 @@
         </w:rPr>
         <w:t>Github</w:t>
       </w:r>
+      <w:proofErr w:type="spellEnd"/>
     </w:p>
     <w:p>
       <w:pPr>
@@ -4684,6 +4757,7 @@
         </w:rPr>
         <w:t xml:space="preserve">: </w:t>
       </w:r>
+      <w:proofErr w:type="spellStart"/>
       <w:r>
         <w:rPr>
           <w:b/>
@@ -4692,6 +4766,7 @@
         </w:rPr>
         <w:t>Github</w:t>
       </w:r>
+      <w:proofErr w:type="spellEnd"/>
     </w:p>
     <w:p>
       <w:pPr>
@@ -4950,12 +5025,21 @@
           <w:szCs w:val="24"/>
         </w:rPr>
       </w:pPr>
+      <w:proofErr w:type="spellStart"/>
       <w:r>
         <w:rPr>
           <w:color w:val="000000"/>
           <w:szCs w:val="24"/>
         </w:rPr>
-        <w:t xml:space="preserve">Pipreqs </w:t>
+        <w:t>Pipreqs</w:t>
+      </w:r>
+      <w:proofErr w:type="spellEnd"/>
+      <w:r>
+        <w:rPr>
+          <w:color w:val="000000"/>
+          <w:szCs w:val="24"/>
+        </w:rPr>
+        <w:t xml:space="preserve"> </w:t>
       </w:r>
     </w:p>
     <w:p>
@@ -4970,6 +5054,7 @@
           <w:szCs w:val="24"/>
         </w:rPr>
       </w:pPr>
+      <w:proofErr w:type="spellStart"/>
       <w:r>
         <w:rPr>
           <w:color w:val="000000"/>
@@ -4977,6 +5062,7 @@
         </w:rPr>
         <w:t>Pytest</w:t>
       </w:r>
+      <w:proofErr w:type="spellEnd"/>
     </w:p>
     <w:p>
       <w:pPr>
@@ -4998,7 +5084,23 @@
           <w:color w:val="000000"/>
           <w:szCs w:val="24"/>
         </w:rPr>
-        <w:t>Python libraries required for the project can be installed with pipreqs defined in requirements.txt</w:t>
+        <w:t xml:space="preserve">Python libraries required for the project can be installed with </w:t>
+      </w:r>
+      <w:proofErr w:type="spellStart"/>
+      <w:r>
+        <w:rPr>
+          <w:color w:val="000000"/>
+          <w:szCs w:val="24"/>
+        </w:rPr>
+        <w:t>pipreqs</w:t>
+      </w:r>
+      <w:proofErr w:type="spellEnd"/>
+      <w:r>
+        <w:rPr>
+          <w:color w:val="000000"/>
+          <w:szCs w:val="24"/>
+        </w:rPr>
+        <w:t xml:space="preserve"> defined in requirements.txt</w:t>
       </w:r>
     </w:p>
     <w:p>
@@ -5102,6 +5204,7 @@
                 <w:sz w:val="24"/>
                 <w:szCs w:val="24"/>
               </w:rPr>
+              <w:lastRenderedPageBreak/>
               <w:t>TERM/ACRONYM</w:t>
             </w:r>
           </w:p>
@@ -5260,7 +5363,6 @@
                 <w:sz w:val="24"/>
                 <w:szCs w:val="24"/>
               </w:rPr>
-              <w:lastRenderedPageBreak/>
               <w:t>SMTP</w:t>
             </w:r>
           </w:p>

</xml_diff>